<commit_message>
docs(emulate_ip_camera.docx): update binary file for IP camera emulation instructions
</commit_message>
<xml_diff>
--- a/ip-camera/emulate_ip_camera.docx
+++ b/ip-camera/emulate_ip_camera.docx
@@ -88,7 +88,43 @@
           <w:sz w:val="24"/>
           <w:szCs w:val="24"/>
         </w:rPr>
-        <w:t>ffmpeg -stream_loop -1 -re -i path/to/video.mp4 -c copy -f rtsp rtsp://192.168.1.177:8554/mystream</w:t>
+        <w:t xml:space="preserve">ffmpeg -stream_loop -1 -re -i </w:t>
+      </w:r>
+      <w:r>
+        <w:rPr>
+          <w:b w:val="false"/>
+          <w:bCs w:val="false"/>
+          <w:sz w:val="24"/>
+          <w:szCs w:val="24"/>
+        </w:rPr>
+        <w:t>case1</w:t>
+      </w:r>
+      <w:r>
+        <w:rPr>
+          <w:b w:val="false"/>
+          <w:bCs w:val="false"/>
+          <w:sz w:val="24"/>
+          <w:szCs w:val="24"/>
+        </w:rPr>
+        <w:t>.mp4 -c copy -f rtsp://192.168.1.1</w:t>
+      </w:r>
+      <w:r>
+        <w:rPr>
+          <w:b w:val="false"/>
+          <w:bCs w:val="false"/>
+          <w:sz w:val="24"/>
+          <w:szCs w:val="24"/>
+        </w:rPr>
+        <w:t>77:</w:t>
+      </w:r>
+      <w:r>
+        <w:rPr>
+          <w:b w:val="false"/>
+          <w:bCs w:val="false"/>
+          <w:sz w:val="24"/>
+          <w:szCs w:val="24"/>
+        </w:rPr>
+        <w:t>8554/mystream</w:t>
       </w:r>
     </w:p>
     <w:p>

</xml_diff>